<commit_message>
update mockup screen for student and update db
</commit_message>
<xml_diff>
--- a/diagram.docx
+++ b/diagram.docx
@@ -8,10 +8,10 @@
           <w:noProof/>
         </w:rPr>
         <w:drawing>
-          <wp:inline distT="0" distB="0" distL="0" distR="0" wp14:anchorId="713D898E" wp14:editId="336A7B5B">
-            <wp:extent cx="5943600" cy="4709795"/>
-            <wp:effectExtent l="0" t="0" r="0" b="0"/>
-            <wp:docPr id="2" name="Picture 2"/>
+          <wp:inline distT="0" distB="0" distL="0" distR="0" wp14:anchorId="6EA47F9B" wp14:editId="5FCF1058">
+            <wp:extent cx="5943600" cy="4570095"/>
+            <wp:effectExtent l="0" t="0" r="0" b="1905"/>
+            <wp:docPr id="1" name="Picture 1"/>
             <wp:cNvGraphicFramePr>
               <a:graphicFrameLocks xmlns:a="http://schemas.openxmlformats.org/drawingml/2006/main" noChangeAspect="1"/>
             </wp:cNvGraphicFramePr>
@@ -40,7 +40,7 @@
                   <pic:spPr bwMode="auto">
                     <a:xfrm>
                       <a:off x="0" y="0"/>
-                      <a:ext cx="5943600" cy="4709795"/>
+                      <a:ext cx="5943600" cy="4570095"/>
                     </a:xfrm>
                     <a:prstGeom prst="rect">
                       <a:avLst/>

</xml_diff>

<commit_message>
update db diagram and add entity
</commit_message>
<xml_diff>
--- a/diagram.docx
+++ b/diagram.docx
@@ -8,10 +8,10 @@
           <w:noProof/>
         </w:rPr>
         <w:drawing>
-          <wp:inline distT="0" distB="0" distL="0" distR="0" wp14:anchorId="6EA47F9B" wp14:editId="5FCF1058">
-            <wp:extent cx="5943600" cy="4570095"/>
-            <wp:effectExtent l="0" t="0" r="0" b="1905"/>
-            <wp:docPr id="1" name="Picture 1"/>
+          <wp:inline distT="0" distB="0" distL="0" distR="0" wp14:anchorId="78AF72E4" wp14:editId="27E0464F">
+            <wp:extent cx="5943600" cy="4102100"/>
+            <wp:effectExtent l="0" t="0" r="0" b="0"/>
+            <wp:docPr id="2" name="Picture 2"/>
             <wp:cNvGraphicFramePr>
               <a:graphicFrameLocks xmlns:a="http://schemas.openxmlformats.org/drawingml/2006/main" noChangeAspect="1"/>
             </wp:cNvGraphicFramePr>
@@ -25,7 +25,7 @@
                     </pic:cNvPicPr>
                   </pic:nvPicPr>
                   <pic:blipFill>
-                    <a:blip r:embed="rId4">
+                    <a:blip r:embed="rId4" cstate="print">
                       <a:extLst>
                         <a:ext uri="{28A0092B-C50C-407E-A947-70E740481C1C}">
                           <a14:useLocalDpi xmlns:a14="http://schemas.microsoft.com/office/drawing/2010/main" val="0"/>
@@ -40,7 +40,7 @@
                   <pic:spPr bwMode="auto">
                     <a:xfrm>
                       <a:off x="0" y="0"/>
-                      <a:ext cx="5943600" cy="4570095"/>
+                      <a:ext cx="5943600" cy="4102100"/>
                     </a:xfrm>
                     <a:prstGeom prst="rect">
                       <a:avLst/>

</xml_diff>

<commit_message>
update db diagram and some small things
</commit_message>
<xml_diff>
--- a/diagram.docx
+++ b/diagram.docx
@@ -8,10 +8,10 @@
           <w:noProof/>
         </w:rPr>
         <w:drawing>
-          <wp:inline distT="0" distB="0" distL="0" distR="0" wp14:anchorId="78AF72E4" wp14:editId="27E0464F">
-            <wp:extent cx="5943600" cy="4102100"/>
-            <wp:effectExtent l="0" t="0" r="0" b="0"/>
-            <wp:docPr id="2" name="Picture 2"/>
+          <wp:inline distT="0" distB="0" distL="0" distR="0" wp14:anchorId="68933693" wp14:editId="62690859">
+            <wp:extent cx="5943600" cy="4392295"/>
+            <wp:effectExtent l="0" t="0" r="0" b="8255"/>
+            <wp:docPr id="1" name="Picture 1"/>
             <wp:cNvGraphicFramePr>
               <a:graphicFrameLocks xmlns:a="http://schemas.openxmlformats.org/drawingml/2006/main" noChangeAspect="1"/>
             </wp:cNvGraphicFramePr>
@@ -40,7 +40,7 @@
                   <pic:spPr bwMode="auto">
                     <a:xfrm>
                       <a:off x="0" y="0"/>
-                      <a:ext cx="5943600" cy="4102100"/>
+                      <a:ext cx="5943600" cy="4392295"/>
                     </a:xfrm>
                     <a:prstGeom prst="rect">
                       <a:avLst/>

</xml_diff>